<commit_message>
Anpassungen nach Sitzung 19.12
</commit_message>
<xml_diff>
--- a/Tabellen/BetaReg_AFD_arblQuote.docx
+++ b/Tabellen/BetaReg_AFD_arblQuote.docx
@@ -5,14 +5,14 @@
     <w:tbl>
       <w:tblPr>
         <w:tblStyle w:val="Table"/>
-        <w:tblW w:type="pct" w:w="4028"/>
+        <w:tblW w:type="pct" w:w="4931"/>
         <w:tblLayout w:type="fixed"/>
         <w:tblLook w:firstRow="1" w:lastRow="0" w:firstColumn="0" w:lastColumn="0" w:noHBand="0" w:noVBand="0" w:val="0020"/>
       </w:tblPr>
       <w:tblGrid>
+        <w:gridCol w:w="3630"/>
         <w:gridCol w:w="2090"/>
         <w:gridCol w:w="2090"/>
-        <w:gridCol w:w="2200"/>
       </w:tblGrid>
       <w:tr>
         <w:trPr>
@@ -87,18 +87,18 @@
               <w:pStyle w:val="Compact"/>
             </w:pPr>
             <w:r>
-              <w:t xml:space="preserve">-1.918</w:t>
-            </w:r>
-          </w:p>
-        </w:tc>
-        <w:tc>
-          <w:tcPr/>
-          <w:p>
-            <w:pPr>
-              <w:pStyle w:val="Compact"/>
-            </w:pPr>
-            <w:r>
-              <w:t xml:space="preserve">92.722</w:t>
+              <w:t xml:space="preserve">-0.624</w:t>
+            </w:r>
+          </w:p>
+        </w:tc>
+        <w:tc>
+          <w:tcPr/>
+          <w:p>
+            <w:pPr>
+              <w:pStyle w:val="Compact"/>
+            </w:pPr>
+            <w:r>
+              <w:t xml:space="preserve">72.860</w:t>
             </w:r>
           </w:p>
         </w:tc>
@@ -119,18 +119,18 @@
               <w:pStyle w:val="Compact"/>
             </w:pPr>
             <w:r>
-              <w:t xml:space="preserve">[-2.023, -1.813]</w:t>
-            </w:r>
-          </w:p>
-        </w:tc>
-        <w:tc>
-          <w:tcPr/>
-          <w:p>
-            <w:pPr>
-              <w:pStyle w:val="Compact"/>
-            </w:pPr>
-            <w:r>
-              <w:t xml:space="preserve">[78.987, 108.845]</w:t>
+              <w:t xml:space="preserve">[-1.761, 0.512]</w:t>
+            </w:r>
+          </w:p>
+        </w:tc>
+        <w:tc>
+          <w:tcPr/>
+          <w:p>
+            <w:pPr>
+              <w:pStyle w:val="Compact"/>
+            </w:pPr>
+            <w:r>
+              <w:t xml:space="preserve">[62.068, 85.529]</w:t>
             </w:r>
           </w:p>
         </w:tc>
@@ -143,18 +143,18 @@
               <w:pStyle w:val="Compact"/>
             </w:pPr>
             <w:r>
-              <w:t xml:space="preserve">arblQuote_frauen</w:t>
-            </w:r>
-          </w:p>
-        </w:tc>
-        <w:tc>
-          <w:tcPr/>
-          <w:p>
-            <w:pPr>
-              <w:pStyle w:val="Compact"/>
-            </w:pPr>
-            <w:r>
-              <w:t xml:space="preserve">-0.038</w:t>
+              <w:t xml:space="preserve">gebursaldo</w:t>
+            </w:r>
+          </w:p>
+        </w:tc>
+        <w:tc>
+          <w:tcPr/>
+          <w:p>
+            <w:pPr>
+              <w:pStyle w:val="Compact"/>
+            </w:pPr>
+            <w:r>
+              <w:t xml:space="preserve">-0.060</w:t>
             </w:r>
           </w:p>
         </w:tc>
@@ -183,7 +183,7 @@
               <w:pStyle w:val="Compact"/>
             </w:pPr>
             <w:r>
-              <w:t xml:space="preserve">[-0.057, -0.018]</w:t>
+              <w:t xml:space="preserve">[-0.076, -0.043]</w:t>
             </w:r>
           </w:p>
         </w:tc>
@@ -204,18 +204,18 @@
               <w:pStyle w:val="Compact"/>
             </w:pPr>
             <w:r>
-              <w:t xml:space="preserve">ost</w:t>
-            </w:r>
-          </w:p>
-        </w:tc>
-        <w:tc>
-          <w:tcPr/>
-          <w:p>
-            <w:pPr>
-              <w:pStyle w:val="Compact"/>
-            </w:pPr>
-            <w:r>
-              <w:t xml:space="preserve">0.802</w:t>
+              <w:t xml:space="preserve">wohnbestand</w:t>
+            </w:r>
+          </w:p>
+        </w:tc>
+        <w:tc>
+          <w:tcPr/>
+          <w:p>
+            <w:pPr>
+              <w:pStyle w:val="Compact"/>
+            </w:pPr>
+            <w:r>
+              <w:t xml:space="preserve">-0.003</w:t>
             </w:r>
           </w:p>
         </w:tc>
@@ -244,7 +244,7 @@
               <w:pStyle w:val="Compact"/>
             </w:pPr>
             <w:r>
-              <w:t xml:space="preserve">[0.712, 0.891]</w:t>
+              <w:t xml:space="preserve">[-0.005, -0.000]</w:t>
             </w:r>
           </w:p>
         </w:tc>
@@ -265,18 +265,18 @@
               <w:pStyle w:val="Compact"/>
             </w:pPr>
             <w:r>
-              <w:t xml:space="preserve">Num.Obs.</w:t>
-            </w:r>
-          </w:p>
-        </w:tc>
-        <w:tc>
-          <w:tcPr/>
-          <w:p>
-            <w:pPr>
-              <w:pStyle w:val="Compact"/>
-            </w:pPr>
-            <w:r>
-              <w:t xml:space="preserve">299</w:t>
+              <w:t xml:space="preserve">wandssaldo</w:t>
+            </w:r>
+          </w:p>
+        </w:tc>
+        <w:tc>
+          <w:tcPr/>
+          <w:p>
+            <w:pPr>
+              <w:pStyle w:val="Compact"/>
+            </w:pPr>
+            <w:r>
+              <w:t xml:space="preserve">-0.014</w:t>
             </w:r>
           </w:p>
         </w:tc>
@@ -296,19 +296,16 @@
             <w:pPr>
               <w:pStyle w:val="Compact"/>
             </w:pPr>
-            <w:r>
-              <w:t xml:space="preserve">R2</w:t>
-            </w:r>
-          </w:p>
-        </w:tc>
-        <w:tc>
-          <w:tcPr/>
-          <w:p>
-            <w:pPr>
-              <w:pStyle w:val="Compact"/>
-            </w:pPr>
-            <w:r>
-              <w:t xml:space="preserve">0.489</w:t>
+          </w:p>
+        </w:tc>
+        <w:tc>
+          <w:tcPr/>
+          <w:p>
+            <w:pPr>
+              <w:pStyle w:val="Compact"/>
+            </w:pPr>
+            <w:r>
+              <w:t xml:space="preserve">[-0.024, -0.005]</w:t>
             </w:r>
           </w:p>
         </w:tc>
@@ -329,18 +326,18 @@
               <w:pStyle w:val="Compact"/>
             </w:pPr>
             <w:r>
-              <w:t xml:space="preserve">AIC</w:t>
-            </w:r>
-          </w:p>
-        </w:tc>
-        <w:tc>
-          <w:tcPr/>
-          <w:p>
-            <w:pPr>
-              <w:pStyle w:val="Compact"/>
-            </w:pPr>
-            <w:r>
-              <w:t xml:space="preserve">-1182.8</w:t>
+              <w:t xml:space="preserve">arblQuote_jugend</w:t>
+            </w:r>
+          </w:p>
+        </w:tc>
+        <w:tc>
+          <w:tcPr/>
+          <w:p>
+            <w:pPr>
+              <w:pStyle w:val="Compact"/>
+            </w:pPr>
+            <w:r>
+              <w:t xml:space="preserve">-0.697</w:t>
             </w:r>
           </w:p>
         </w:tc>
@@ -360,6 +357,192 @@
             <w:pPr>
               <w:pStyle w:val="Compact"/>
             </w:pPr>
+          </w:p>
+        </w:tc>
+        <w:tc>
+          <w:tcPr/>
+          <w:p>
+            <w:pPr>
+              <w:pStyle w:val="Compact"/>
+            </w:pPr>
+            <w:r>
+              <w:t xml:space="preserve">[-0.929, -0.465]</w:t>
+            </w:r>
+          </w:p>
+        </w:tc>
+        <w:tc>
+          <w:tcPr/>
+          <w:p>
+            <w:pPr>
+              <w:pStyle w:val="Compact"/>
+            </w:pPr>
+          </w:p>
+        </w:tc>
+      </w:tr>
+      <w:tr>
+        <w:tc>
+          <w:tcPr/>
+          <w:p>
+            <w:pPr>
+              <w:pStyle w:val="Compact"/>
+            </w:pPr>
+            <w:r>
+              <w:t xml:space="preserve">wohnbestand × arblQuote_jugend</w:t>
+            </w:r>
+          </w:p>
+        </w:tc>
+        <w:tc>
+          <w:tcPr/>
+          <w:p>
+            <w:pPr>
+              <w:pStyle w:val="Compact"/>
+            </w:pPr>
+            <w:r>
+              <w:t xml:space="preserve">0.001</w:t>
+            </w:r>
+          </w:p>
+        </w:tc>
+        <w:tc>
+          <w:tcPr/>
+          <w:p>
+            <w:pPr>
+              <w:pStyle w:val="Compact"/>
+            </w:pPr>
+          </w:p>
+        </w:tc>
+      </w:tr>
+      <w:tr>
+        <w:tc>
+          <w:tcPr/>
+          <w:p>
+            <w:pPr>
+              <w:pStyle w:val="Compact"/>
+            </w:pPr>
+          </w:p>
+        </w:tc>
+        <w:tc>
+          <w:tcPr/>
+          <w:p>
+            <w:pPr>
+              <w:pStyle w:val="Compact"/>
+            </w:pPr>
+            <w:r>
+              <w:t xml:space="preserve">[0.001, 0.002]</w:t>
+            </w:r>
+          </w:p>
+        </w:tc>
+        <w:tc>
+          <w:tcPr/>
+          <w:p>
+            <w:pPr>
+              <w:pStyle w:val="Compact"/>
+            </w:pPr>
+          </w:p>
+        </w:tc>
+      </w:tr>
+      <w:tr>
+        <w:tc>
+          <w:tcPr/>
+          <w:p>
+            <w:pPr>
+              <w:pStyle w:val="Compact"/>
+            </w:pPr>
+            <w:r>
+              <w:t xml:space="preserve">Num.Obs.</w:t>
+            </w:r>
+          </w:p>
+        </w:tc>
+        <w:tc>
+          <w:tcPr/>
+          <w:p>
+            <w:pPr>
+              <w:pStyle w:val="Compact"/>
+            </w:pPr>
+            <w:r>
+              <w:t xml:space="preserve">299</w:t>
+            </w:r>
+          </w:p>
+        </w:tc>
+        <w:tc>
+          <w:tcPr/>
+          <w:p>
+            <w:pPr>
+              <w:pStyle w:val="Compact"/>
+            </w:pPr>
+          </w:p>
+        </w:tc>
+      </w:tr>
+      <w:tr>
+        <w:tc>
+          <w:tcPr/>
+          <w:p>
+            <w:pPr>
+              <w:pStyle w:val="Compact"/>
+            </w:pPr>
+            <w:r>
+              <w:t xml:space="preserve">R2</w:t>
+            </w:r>
+          </w:p>
+        </w:tc>
+        <w:tc>
+          <w:tcPr/>
+          <w:p>
+            <w:pPr>
+              <w:pStyle w:val="Compact"/>
+            </w:pPr>
+            <w:r>
+              <w:t xml:space="preserve">0.355</w:t>
+            </w:r>
+          </w:p>
+        </w:tc>
+        <w:tc>
+          <w:tcPr/>
+          <w:p>
+            <w:pPr>
+              <w:pStyle w:val="Compact"/>
+            </w:pPr>
+          </w:p>
+        </w:tc>
+      </w:tr>
+      <w:tr>
+        <w:tc>
+          <w:tcPr/>
+          <w:p>
+            <w:pPr>
+              <w:pStyle w:val="Compact"/>
+            </w:pPr>
+            <w:r>
+              <w:t xml:space="preserve">AIC</w:t>
+            </w:r>
+          </w:p>
+        </w:tc>
+        <w:tc>
+          <w:tcPr/>
+          <w:p>
+            <w:pPr>
+              <w:pStyle w:val="Compact"/>
+            </w:pPr>
+            <w:r>
+              <w:t xml:space="preserve">-1105.5</w:t>
+            </w:r>
+          </w:p>
+        </w:tc>
+        <w:tc>
+          <w:tcPr/>
+          <w:p>
+            <w:pPr>
+              <w:pStyle w:val="Compact"/>
+            </w:pPr>
+          </w:p>
+        </w:tc>
+      </w:tr>
+      <w:tr>
+        <w:tc>
+          <w:tcPr/>
+          <w:p>
+            <w:pPr>
+              <w:pStyle w:val="Compact"/>
+            </w:pPr>
             <w:r>
               <w:t xml:space="preserve">BIC</w:t>
             </w:r>
@@ -372,7 +555,7 @@
               <w:pStyle w:val="Compact"/>
             </w:pPr>
             <w:r>
-              <w:t xml:space="preserve">-1168.0</w:t>
+              <w:t xml:space="preserve">-1079.6</w:t>
             </w:r>
           </w:p>
         </w:tc>

</xml_diff>